<commit_message>
added .cpp and .h files
</commit_message>
<xml_diff>
--- a/Пояснительная записка/КурсоваяСаксонов.docx
+++ b/Пояснительная записка/КурсоваяСаксонов.docx
@@ -801,7 +801,6 @@
         </w:rPr>
         <w:t xml:space="preserve"> (</w:t>
       </w:r>
-      <w:proofErr w:type="spellStart"/>
       <w:r>
         <w:rPr>
           <w:rFonts w:ascii="Times New Roman" w:hAnsi="Times New Roman"/>
@@ -811,7 +810,6 @@
         </w:rPr>
         <w:t>Standart</w:t>
       </w:r>
-      <w:proofErr w:type="spellEnd"/>
       <w:r>
         <w:rPr>
           <w:rFonts w:ascii="Times New Roman" w:hAnsi="Times New Roman"/>
@@ -1196,41 +1194,13 @@
         </w:rPr>
         <w:t>L</w:t>
       </w:r>
-      <w:proofErr w:type="spellStart"/>
-      <w:r>
-        <w:rPr>
-          <w:rFonts w:ascii="Times New Roman" w:hAnsi="Times New Roman"/>
-          <w:sz w:val="28"/>
-          <w:szCs w:val="28"/>
-        </w:rPr>
-        <w:t>ist</w:t>
-      </w:r>
-      <w:proofErr w:type="spellEnd"/>
-      <w:r>
-        <w:rPr>
-          <w:rFonts w:ascii="Times New Roman" w:hAnsi="Times New Roman"/>
-          <w:sz w:val="28"/>
-          <w:szCs w:val="28"/>
-        </w:rPr>
-        <w:t xml:space="preserve"> представляет двухсвязный список, то есть такой список, где каждый элемент имеет указатели на предыдущий и последовательный элемент. Благодаря чему мы можем перемещаться по списку как вперед, так и назад. Для использования списка необходимо подключить заголовочный файл </w:t>
-      </w:r>
-      <w:proofErr w:type="spellStart"/>
-      <w:r>
-        <w:rPr>
-          <w:rFonts w:ascii="Times New Roman" w:hAnsi="Times New Roman"/>
-          <w:sz w:val="28"/>
-          <w:szCs w:val="28"/>
-        </w:rPr>
-        <w:t>list</w:t>
-      </w:r>
-      <w:proofErr w:type="spellEnd"/>
-      <w:r>
-        <w:rPr>
-          <w:rFonts w:ascii="Times New Roman" w:hAnsi="Times New Roman"/>
-          <w:sz w:val="28"/>
-          <w:szCs w:val="28"/>
-        </w:rPr>
-        <w:t>.</w:t>
+      <w:r>
+        <w:rPr>
+          <w:rFonts w:ascii="Times New Roman" w:hAnsi="Times New Roman"/>
+          <w:sz w:val="28"/>
+          <w:szCs w:val="28"/>
+        </w:rPr>
+        <w:t>ist представляет двухсвязный список, то есть такой список, где каждый элемент имеет указатели на предыдущий и последовательный элемент. Благодаря чему мы можем перемещаться по списку как вперед, так и назад. Для использования списка необходимо подключить заголовочный файл list.</w:t>
       </w:r>
     </w:p>
     <w:p>
@@ -1260,25 +1230,7 @@
           <w:sz w:val="28"/>
           <w:szCs w:val="28"/>
         </w:rPr>
-        <w:t xml:space="preserve">В отличие от других контейнеров для типа </w:t>
-      </w:r>
-      <w:proofErr w:type="spellStart"/>
-      <w:r>
-        <w:rPr>
-          <w:rFonts w:ascii="Times New Roman" w:hAnsi="Times New Roman"/>
-          <w:sz w:val="28"/>
-          <w:szCs w:val="28"/>
-        </w:rPr>
-        <w:t>list</w:t>
-      </w:r>
-      <w:proofErr w:type="spellEnd"/>
-      <w:r>
-        <w:rPr>
-          <w:rFonts w:ascii="Times New Roman" w:hAnsi="Times New Roman"/>
-          <w:sz w:val="28"/>
-          <w:szCs w:val="28"/>
-        </w:rPr>
-        <w:t xml:space="preserve"> не определена операция обращения по индексу или функция, которая выполняет похожую задачу.</w:t>
+        <w:t>В отличие от других контейнеров для типа list не определена операция обращения по индексу или функция, которая выполняет похожую задачу.</w:t>
       </w:r>
     </w:p>
     <w:p>
@@ -1307,71 +1259,7 @@
           <w:sz w:val="28"/>
           <w:szCs w:val="28"/>
         </w:rPr>
-        <w:t xml:space="preserve">Тем не менее для контейнера </w:t>
-      </w:r>
-      <w:proofErr w:type="spellStart"/>
-      <w:r>
-        <w:rPr>
-          <w:rFonts w:ascii="Times New Roman" w:hAnsi="Times New Roman"/>
-          <w:sz w:val="28"/>
-          <w:szCs w:val="28"/>
-        </w:rPr>
-        <w:t>list</w:t>
-      </w:r>
-      <w:proofErr w:type="spellEnd"/>
-      <w:r>
-        <w:rPr>
-          <w:rFonts w:ascii="Times New Roman" w:hAnsi="Times New Roman"/>
-          <w:sz w:val="28"/>
-          <w:szCs w:val="28"/>
-        </w:rPr>
-        <w:t xml:space="preserve"> можно использовать функции </w:t>
-      </w:r>
-      <w:proofErr w:type="spellStart"/>
-      <w:proofErr w:type="gramStart"/>
-      <w:r>
-        <w:rPr>
-          <w:rFonts w:ascii="Times New Roman" w:hAnsi="Times New Roman"/>
-          <w:sz w:val="28"/>
-          <w:szCs w:val="28"/>
-        </w:rPr>
-        <w:t>front</w:t>
-      </w:r>
-      <w:proofErr w:type="spellEnd"/>
-      <w:r>
-        <w:rPr>
-          <w:rFonts w:ascii="Times New Roman" w:hAnsi="Times New Roman"/>
-          <w:sz w:val="28"/>
-          <w:szCs w:val="28"/>
-        </w:rPr>
-        <w:t>(</w:t>
-      </w:r>
-      <w:proofErr w:type="gramEnd"/>
-      <w:r>
-        <w:rPr>
-          <w:rFonts w:ascii="Times New Roman" w:hAnsi="Times New Roman"/>
-          <w:sz w:val="28"/>
-          <w:szCs w:val="28"/>
-        </w:rPr>
-        <w:t xml:space="preserve">) и </w:t>
-      </w:r>
-      <w:proofErr w:type="spellStart"/>
-      <w:r>
-        <w:rPr>
-          <w:rFonts w:ascii="Times New Roman" w:hAnsi="Times New Roman"/>
-          <w:sz w:val="28"/>
-          <w:szCs w:val="28"/>
-        </w:rPr>
-        <w:t>back</w:t>
-      </w:r>
-      <w:proofErr w:type="spellEnd"/>
-      <w:r>
-        <w:rPr>
-          <w:rFonts w:ascii="Times New Roman" w:hAnsi="Times New Roman"/>
-          <w:sz w:val="28"/>
-          <w:szCs w:val="28"/>
-        </w:rPr>
-        <w:t xml:space="preserve">(), которые возвращают соответственно первый и последний элементы. </w:t>
+        <w:t xml:space="preserve">Тем не менее для контейнера list можно использовать функции front() и back(), которые возвращают соответственно первый и последний элементы. </w:t>
       </w:r>
       <w:r>
         <w:rPr>
@@ -1441,25 +1329,7 @@
           <w:sz w:val="28"/>
           <w:szCs w:val="28"/>
         </w:rPr>
-        <w:t>Множество (</w:t>
-      </w:r>
-      <w:proofErr w:type="spellStart"/>
-      <w:r>
-        <w:rPr>
-          <w:rFonts w:ascii="Times New Roman" w:hAnsi="Times New Roman"/>
-          <w:sz w:val="28"/>
-          <w:szCs w:val="28"/>
-        </w:rPr>
-        <w:t>set</w:t>
-      </w:r>
-      <w:proofErr w:type="spellEnd"/>
-      <w:r>
-        <w:rPr>
-          <w:rFonts w:ascii="Times New Roman" w:hAnsi="Times New Roman"/>
-          <w:sz w:val="28"/>
-          <w:szCs w:val="28"/>
-        </w:rPr>
-        <w:t>) представляет такой контейнер, который может хранить только уникальные значения. Как правило, множества применяются для создания коллекций, которые не должны иметь дубликатов.</w:t>
+        <w:t>Множество (set) представляет такой контейнер, который может хранить только уникальные значения. Как правило, множества применяются для создания коллекций, которые не должны иметь дубликатов.</w:t>
       </w:r>
       <w:r>
         <w:rPr>
@@ -1475,63 +1345,7 @@
           <w:sz w:val="28"/>
           <w:szCs w:val="28"/>
         </w:rPr>
-        <w:t xml:space="preserve">Множества представлены типом </w:t>
-      </w:r>
-      <w:proofErr w:type="spellStart"/>
-      <w:proofErr w:type="gramStart"/>
-      <w:r>
-        <w:rPr>
-          <w:rFonts w:ascii="Times New Roman" w:hAnsi="Times New Roman"/>
-          <w:sz w:val="28"/>
-          <w:szCs w:val="28"/>
-        </w:rPr>
-        <w:t>std</w:t>
-      </w:r>
-      <w:proofErr w:type="spellEnd"/>
-      <w:r>
-        <w:rPr>
-          <w:rFonts w:ascii="Times New Roman" w:hAnsi="Times New Roman"/>
-          <w:sz w:val="28"/>
-          <w:szCs w:val="28"/>
-        </w:rPr>
-        <w:t>::</w:t>
-      </w:r>
-      <w:proofErr w:type="spellStart"/>
-      <w:proofErr w:type="gramEnd"/>
-      <w:r>
-        <w:rPr>
-          <w:rFonts w:ascii="Times New Roman" w:hAnsi="Times New Roman"/>
-          <w:sz w:val="28"/>
-          <w:szCs w:val="28"/>
-        </w:rPr>
-        <w:t>set</w:t>
-      </w:r>
-      <w:proofErr w:type="spellEnd"/>
-      <w:r>
-        <w:rPr>
-          <w:rFonts w:ascii="Times New Roman" w:hAnsi="Times New Roman"/>
-          <w:sz w:val="28"/>
-          <w:szCs w:val="28"/>
-        </w:rPr>
-        <w:t>&lt;&gt;, который определен в заголовочном файле &lt;</w:t>
-      </w:r>
-      <w:proofErr w:type="spellStart"/>
-      <w:r>
-        <w:rPr>
-          <w:rFonts w:ascii="Times New Roman" w:hAnsi="Times New Roman"/>
-          <w:sz w:val="28"/>
-          <w:szCs w:val="28"/>
-        </w:rPr>
-        <w:t>set</w:t>
-      </w:r>
-      <w:proofErr w:type="spellEnd"/>
-      <w:r>
-        <w:rPr>
-          <w:rFonts w:ascii="Times New Roman" w:hAnsi="Times New Roman"/>
-          <w:sz w:val="28"/>
-          <w:szCs w:val="28"/>
-        </w:rPr>
-        <w:t>&gt;.</w:t>
+        <w:t>Множества представлены типом std::set&lt;&gt;, который определен в заголовочном файле &lt;set&gt;.</w:t>
       </w:r>
     </w:p>
     <w:p>
@@ -1672,81 +1486,7 @@
           <w:sz w:val="28"/>
           <w:szCs w:val="28"/>
         </w:rPr>
-        <w:t xml:space="preserve">Класс </w:t>
-      </w:r>
-      <w:proofErr w:type="spellStart"/>
-      <w:proofErr w:type="gramStart"/>
-      <w:r>
-        <w:rPr>
-          <w:rFonts w:ascii="Times New Roman" w:hAnsi="Times New Roman"/>
-          <w:sz w:val="28"/>
-          <w:szCs w:val="28"/>
-        </w:rPr>
-        <w:t>std</w:t>
-      </w:r>
-      <w:proofErr w:type="spellEnd"/>
-      <w:r>
-        <w:rPr>
-          <w:rFonts w:ascii="Times New Roman" w:hAnsi="Times New Roman"/>
-          <w:sz w:val="28"/>
-          <w:szCs w:val="28"/>
-        </w:rPr>
-        <w:t>::</w:t>
-      </w:r>
-      <w:proofErr w:type="spellStart"/>
-      <w:proofErr w:type="gramEnd"/>
-      <w:r>
-        <w:rPr>
-          <w:rFonts w:ascii="Times New Roman" w:hAnsi="Times New Roman"/>
-          <w:sz w:val="28"/>
-          <w:szCs w:val="28"/>
-        </w:rPr>
-        <w:t>queue</w:t>
-      </w:r>
-      <w:proofErr w:type="spellEnd"/>
-      <w:r>
-        <w:rPr>
-          <w:rFonts w:ascii="Times New Roman" w:hAnsi="Times New Roman"/>
-          <w:sz w:val="28"/>
-          <w:szCs w:val="28"/>
-        </w:rPr>
-        <w:t>&lt;T&gt; представляет очередь - контейнер, который работает по принципу FIFO (</w:t>
-      </w:r>
-      <w:proofErr w:type="spellStart"/>
-      <w:r>
-        <w:rPr>
-          <w:rFonts w:ascii="Times New Roman" w:hAnsi="Times New Roman"/>
-          <w:sz w:val="28"/>
-          <w:szCs w:val="28"/>
-        </w:rPr>
-        <w:t>first-in</w:t>
-      </w:r>
-      <w:proofErr w:type="spellEnd"/>
-      <w:r>
-        <w:rPr>
-          <w:rFonts w:ascii="Times New Roman" w:hAnsi="Times New Roman"/>
-          <w:sz w:val="28"/>
-          <w:szCs w:val="28"/>
-        </w:rPr>
-        <w:t xml:space="preserve"> </w:t>
-      </w:r>
-      <w:proofErr w:type="spellStart"/>
-      <w:r>
-        <w:rPr>
-          <w:rFonts w:ascii="Times New Roman" w:hAnsi="Times New Roman"/>
-          <w:sz w:val="28"/>
-          <w:szCs w:val="28"/>
-        </w:rPr>
-        <w:t>first-out</w:t>
-      </w:r>
-      <w:proofErr w:type="spellEnd"/>
-      <w:r>
-        <w:rPr>
-          <w:rFonts w:ascii="Times New Roman" w:hAnsi="Times New Roman"/>
-          <w:sz w:val="28"/>
-          <w:szCs w:val="28"/>
-        </w:rPr>
-        <w:t xml:space="preserve"> или "первый вошел — первым вышел") — первым всегда извлекается первый добавленный элемент. То есть это контейнер, аналогичный стандартной очереди, которая часто встречается в нашей повседневной жизни.</w:t>
+        <w:t>Класс std::queue&lt;T&gt; представляет очередь - контейнер, который работает по принципу FIFO (first-in first-out или "первый вошел — первым вышел") — первым всегда извлекается первый добавленный элемент. То есть это контейнер, аналогичный стандартной очереди, которая часто встречается в нашей повседневной жизни.</w:t>
       </w:r>
     </w:p>
     <w:p>
@@ -1775,25 +1515,7 @@
           <w:sz w:val="28"/>
           <w:szCs w:val="28"/>
         </w:rPr>
-        <w:t>Для работы с очередью надо подключать заголовочный файл &lt;</w:t>
-      </w:r>
-      <w:proofErr w:type="spellStart"/>
-      <w:r>
-        <w:rPr>
-          <w:rFonts w:ascii="Times New Roman" w:hAnsi="Times New Roman"/>
-          <w:sz w:val="28"/>
-          <w:szCs w:val="28"/>
-        </w:rPr>
-        <w:t>queue</w:t>
-      </w:r>
-      <w:proofErr w:type="spellEnd"/>
-      <w:r>
-        <w:rPr>
-          <w:rFonts w:ascii="Times New Roman" w:hAnsi="Times New Roman"/>
-          <w:sz w:val="28"/>
-          <w:szCs w:val="28"/>
-        </w:rPr>
-        <w:t>&gt;</w:t>
+        <w:t>Для работы с очередью надо подключать заголовочный файл &lt;queue&gt;</w:t>
       </w:r>
       <w:r>
         <w:rPr>
@@ -3037,7 +2759,6 @@
         </w:rPr>
         <w:t xml:space="preserve"> </w:t>
       </w:r>
-      <w:proofErr w:type="spellStart"/>
       <w:r>
         <w:rPr>
           <w:rFonts w:ascii="Times New Roman" w:hAnsi="Times New Roman"/>
@@ -3048,7 +2769,6 @@
         </w:rPr>
         <w:t>val</w:t>
       </w:r>
-      <w:proofErr w:type="spellEnd"/>
       <w:r>
         <w:rPr>
           <w:rFonts w:ascii="Times New Roman" w:hAnsi="Times New Roman"/>
@@ -3129,7 +2849,6 @@
           <w:lang w:val="en-US"/>
         </w:rPr>
       </w:pPr>
-      <w:proofErr w:type="gramStart"/>
       <w:r>
         <w:rPr>
           <w:rFonts w:ascii="Times New Roman" w:hAnsi="Times New Roman"/>
@@ -3138,106 +2857,7 @@
           <w:szCs w:val="28"/>
           <w:lang w:val="en-US"/>
         </w:rPr>
-        <w:t>Node(</w:t>
-      </w:r>
-      <w:proofErr w:type="gramEnd"/>
-      <w:r>
-        <w:rPr>
-          <w:rFonts w:ascii="Times New Roman" w:hAnsi="Times New Roman"/>
-          <w:color w:val="000000" w:themeColor="text1"/>
-          <w:sz w:val="28"/>
-          <w:szCs w:val="28"/>
-          <w:lang w:val="en-US"/>
-        </w:rPr>
-        <w:t>int _</w:t>
-      </w:r>
-      <w:proofErr w:type="spellStart"/>
-      <w:r>
-        <w:rPr>
-          <w:rFonts w:ascii="Times New Roman" w:hAnsi="Times New Roman"/>
-          <w:color w:val="000000" w:themeColor="text1"/>
-          <w:sz w:val="28"/>
-          <w:szCs w:val="28"/>
-          <w:lang w:val="en-US"/>
-        </w:rPr>
-        <w:t>val</w:t>
-      </w:r>
-      <w:proofErr w:type="spellEnd"/>
-      <w:r>
-        <w:rPr>
-          <w:rFonts w:ascii="Times New Roman" w:hAnsi="Times New Roman"/>
-          <w:color w:val="000000" w:themeColor="text1"/>
-          <w:sz w:val="28"/>
-          <w:szCs w:val="28"/>
-          <w:lang w:val="en-US"/>
-        </w:rPr>
-        <w:t xml:space="preserve">) : </w:t>
-      </w:r>
-      <w:proofErr w:type="spellStart"/>
-      <w:r>
-        <w:rPr>
-          <w:rFonts w:ascii="Times New Roman" w:hAnsi="Times New Roman"/>
-          <w:color w:val="000000" w:themeColor="text1"/>
-          <w:sz w:val="28"/>
-          <w:szCs w:val="28"/>
-          <w:lang w:val="en-US"/>
-        </w:rPr>
-        <w:t>val</w:t>
-      </w:r>
-      <w:proofErr w:type="spellEnd"/>
-      <w:r>
-        <w:rPr>
-          <w:rFonts w:ascii="Times New Roman" w:hAnsi="Times New Roman"/>
-          <w:color w:val="000000" w:themeColor="text1"/>
-          <w:sz w:val="28"/>
-          <w:szCs w:val="28"/>
-          <w:lang w:val="en-US"/>
-        </w:rPr>
-        <w:t>(_</w:t>
-      </w:r>
-      <w:proofErr w:type="spellStart"/>
-      <w:r>
-        <w:rPr>
-          <w:rFonts w:ascii="Times New Roman" w:hAnsi="Times New Roman"/>
-          <w:color w:val="000000" w:themeColor="text1"/>
-          <w:sz w:val="28"/>
-          <w:szCs w:val="28"/>
-          <w:lang w:val="en-US"/>
-        </w:rPr>
-        <w:t>val</w:t>
-      </w:r>
-      <w:proofErr w:type="spellEnd"/>
-      <w:r>
-        <w:rPr>
-          <w:rFonts w:ascii="Times New Roman" w:hAnsi="Times New Roman"/>
-          <w:color w:val="000000" w:themeColor="text1"/>
-          <w:sz w:val="28"/>
-          <w:szCs w:val="28"/>
-          <w:lang w:val="en-US"/>
-        </w:rPr>
-        <w:t>), next(</w:t>
-      </w:r>
-      <w:proofErr w:type="spellStart"/>
-      <w:r>
-        <w:rPr>
-          <w:rFonts w:ascii="Times New Roman" w:hAnsi="Times New Roman"/>
-          <w:color w:val="000000" w:themeColor="text1"/>
-          <w:sz w:val="28"/>
-          <w:szCs w:val="28"/>
-          <w:lang w:val="en-US"/>
-        </w:rPr>
-        <w:t>nullptr</w:t>
-      </w:r>
-      <w:proofErr w:type="spellEnd"/>
-      <w:r>
-        <w:rPr>
-          <w:rFonts w:ascii="Times New Roman" w:hAnsi="Times New Roman"/>
-          <w:color w:val="000000" w:themeColor="text1"/>
-          <w:sz w:val="28"/>
-          <w:szCs w:val="28"/>
-          <w:lang w:val="en-US"/>
-        </w:rPr>
-        <w:t>) {}</w:t>
+        <w:t>Node(int _val) : val(_val), next(nullptr) {}</w:t>
       </w:r>
     </w:p>
     <w:p>
@@ -3366,7 +2986,6 @@
           <w:lang w:val="en-US"/>
         </w:rPr>
       </w:pPr>
-      <w:proofErr w:type="gramStart"/>
       <w:r>
         <w:rPr>
           <w:rFonts w:ascii="Times New Roman" w:hAnsi="Times New Roman"/>
@@ -3385,40 +3004,7 @@
           <w:szCs w:val="28"/>
           <w:lang w:val="en-US"/>
         </w:rPr>
-        <w:t>ist(</w:t>
-      </w:r>
-      <w:proofErr w:type="gramEnd"/>
-      <w:r>
-        <w:rPr>
-          <w:rFonts w:ascii="Times New Roman" w:hAnsi="Times New Roman"/>
-          <w:color w:val="000000" w:themeColor="text1"/>
-          <w:sz w:val="28"/>
-          <w:szCs w:val="28"/>
-          <w:lang w:val="en-US"/>
-        </w:rPr>
-        <w:t>) : first(</w:t>
-      </w:r>
-      <w:proofErr w:type="spellStart"/>
-      <w:r>
-        <w:rPr>
-          <w:rFonts w:ascii="Times New Roman" w:hAnsi="Times New Roman"/>
-          <w:color w:val="000000" w:themeColor="text1"/>
-          <w:sz w:val="28"/>
-          <w:szCs w:val="28"/>
-          <w:lang w:val="en-US"/>
-        </w:rPr>
-        <w:t>nullptr</w:t>
-      </w:r>
-      <w:proofErr w:type="spellEnd"/>
-      <w:r>
-        <w:rPr>
-          <w:rFonts w:ascii="Times New Roman" w:hAnsi="Times New Roman"/>
-          <w:color w:val="000000" w:themeColor="text1"/>
-          <w:sz w:val="28"/>
-          <w:szCs w:val="28"/>
-          <w:lang w:val="en-US"/>
-        </w:rPr>
-        <w:t>) {}</w:t>
+        <w:t>ist() : first(nullptr) {}</w:t>
       </w:r>
     </w:p>
     <w:p>
@@ -3432,16 +3018,17 @@
           <w:color w:val="000000" w:themeColor="text1"/>
           <w:sz w:val="28"/>
           <w:szCs w:val="28"/>
-        </w:rPr>
-      </w:pPr>
-      <w:r>
-        <w:rPr>
-          <w:rFonts w:ascii="Times New Roman" w:hAnsi="Times New Roman"/>
-          <w:color w:val="000000" w:themeColor="text1"/>
-          <w:sz w:val="28"/>
-          <w:szCs w:val="28"/>
           <w:lang w:val="en-US"/>
         </w:rPr>
+      </w:pPr>
+      <w:r>
+        <w:rPr>
+          <w:rFonts w:ascii="Times New Roman" w:hAnsi="Times New Roman"/>
+          <w:color w:val="000000" w:themeColor="text1"/>
+          <w:sz w:val="28"/>
+          <w:szCs w:val="28"/>
+          <w:lang w:val="en-US"/>
+        </w:rPr>
         <w:tab/>
       </w:r>
       <w:r>
@@ -3450,6 +3037,7 @@
           <w:color w:val="000000" w:themeColor="text1"/>
           <w:sz w:val="28"/>
           <w:szCs w:val="28"/>
+          <w:lang w:val="en-US"/>
         </w:rPr>
         <w:t>}</w:t>
       </w:r>
@@ -3459,6 +3047,7 @@
           <w:color w:val="000000" w:themeColor="text1"/>
           <w:sz w:val="28"/>
           <w:szCs w:val="28"/>
+          <w:lang w:val="en-US"/>
         </w:rPr>
         <w:t>;</w:t>
       </w:r>
@@ -3474,6 +3063,7 @@
           <w:color w:val="000000" w:themeColor="text1"/>
           <w:sz w:val="28"/>
           <w:szCs w:val="28"/>
+          <w:lang w:val="en-US"/>
         </w:rPr>
       </w:pPr>
     </w:p>
@@ -3494,6 +3084,7 @@
           <w:rFonts w:ascii="Times New Roman" w:hAnsi="Times New Roman"/>
           <w:sz w:val="28"/>
           <w:szCs w:val="28"/>
+          <w:lang w:val="en-US"/>
         </w:rPr>
         <w:tab/>
       </w:r>
@@ -4329,20 +3920,8 @@
           <w:szCs w:val="28"/>
           <w:lang w:val="en-US"/>
         </w:rPr>
-        <w:t xml:space="preserve">int </w:t>
-      </w:r>
-      <w:proofErr w:type="spellStart"/>
-      <w:r>
-        <w:rPr>
-          <w:rFonts w:ascii="Times New Roman" w:hAnsi="Times New Roman"/>
-          <w:color w:val="000000" w:themeColor="text1"/>
-          <w:sz w:val="28"/>
-          <w:szCs w:val="28"/>
-          <w:lang w:val="en-US"/>
-        </w:rPr>
-        <w:t>val</w:t>
-      </w:r>
-      <w:proofErr w:type="spellEnd"/>
+        <w:t>int val</w:t>
+      </w:r>
       <w:r>
         <w:rPr>
           <w:rFonts w:ascii="Times New Roman" w:hAnsi="Times New Roman"/>
@@ -4409,7 +3988,6 @@
         </w:rPr>
         <w:t xml:space="preserve"> *</w:t>
       </w:r>
-      <w:proofErr w:type="spellStart"/>
       <w:r>
         <w:rPr>
           <w:rFonts w:ascii="Times New Roman" w:hAnsi="Times New Roman"/>
@@ -4420,7 +3998,6 @@
         </w:rPr>
         <w:t>prev</w:t>
       </w:r>
-      <w:proofErr w:type="spellEnd"/>
       <w:r>
         <w:rPr>
           <w:rFonts w:ascii="Times New Roman" w:hAnsi="Times New Roman"/>
@@ -5311,7 +4888,6 @@
           <w:lang w:val="en-US"/>
         </w:rPr>
       </w:pPr>
-      <w:proofErr w:type="gramStart"/>
       <w:r>
         <w:rPr>
           <w:rFonts w:ascii="Times New Roman" w:hAnsi="Times New Roman"/>
@@ -5319,17 +4895,7 @@
           <w:szCs w:val="28"/>
           <w:lang w:val="en-US"/>
         </w:rPr>
-        <w:t>std::</w:t>
-      </w:r>
-      <w:proofErr w:type="gramEnd"/>
-      <w:r>
-        <w:rPr>
-          <w:rFonts w:ascii="Times New Roman" w:hAnsi="Times New Roman"/>
-          <w:sz w:val="28"/>
-          <w:szCs w:val="28"/>
-          <w:lang w:val="en-US"/>
-        </w:rPr>
-        <w:t>list</w:t>
+        <w:t>std::list</w:t>
       </w:r>
       <w:r>
         <w:rPr>
@@ -5591,7 +5157,6 @@
                 <w:lang w:val="en-US"/>
               </w:rPr>
             </w:pPr>
-            <w:proofErr w:type="spellStart"/>
             <w:r>
               <w:rPr>
                 <w:rFonts w:ascii="Times New Roman" w:hAnsi="Times New Roman"/>
@@ -5601,7 +5166,6 @@
               </w:rPr>
               <w:t>pop_front</w:t>
             </w:r>
-            <w:proofErr w:type="spellEnd"/>
           </w:p>
         </w:tc>
         <w:tc>
@@ -5652,7 +5216,6 @@
                 <w:lang w:val="en-US"/>
               </w:rPr>
             </w:pPr>
-            <w:proofErr w:type="spellStart"/>
             <w:r>
               <w:rPr>
                 <w:rFonts w:ascii="Times New Roman" w:hAnsi="Times New Roman"/>
@@ -5662,7 +5225,6 @@
               </w:rPr>
               <w:t>pop_back</w:t>
             </w:r>
-            <w:proofErr w:type="spellEnd"/>
           </w:p>
         </w:tc>
         <w:tc>
@@ -5710,7 +5272,6 @@
                 <w:lang w:val="en-US"/>
               </w:rPr>
             </w:pPr>
-            <w:proofErr w:type="spellStart"/>
             <w:r>
               <w:rPr>
                 <w:rFonts w:ascii="Times New Roman" w:hAnsi="Times New Roman"/>
@@ -5720,7 +5281,6 @@
               </w:rPr>
               <w:t>push_front</w:t>
             </w:r>
-            <w:proofErr w:type="spellEnd"/>
           </w:p>
         </w:tc>
         <w:tc>
@@ -5768,7 +5328,6 @@
                 <w:lang w:val="en-US"/>
               </w:rPr>
             </w:pPr>
-            <w:proofErr w:type="spellStart"/>
             <w:r>
               <w:rPr>
                 <w:rFonts w:ascii="Times New Roman" w:hAnsi="Times New Roman"/>
@@ -5778,7 +5337,6 @@
               </w:rPr>
               <w:t>push_back</w:t>
             </w:r>
-            <w:proofErr w:type="spellEnd"/>
           </w:p>
         </w:tc>
         <w:tc>
@@ -7391,7 +6949,6 @@
                 <w:lang w:val="en-US"/>
               </w:rPr>
             </w:pPr>
-            <w:proofErr w:type="spellStart"/>
             <w:r>
               <w:rPr>
                 <w:rFonts w:ascii="Times New Roman" w:hAnsi="Times New Roman"/>
@@ -7401,7 +6958,6 @@
               </w:rPr>
               <w:t>push_back</w:t>
             </w:r>
-            <w:proofErr w:type="spellEnd"/>
           </w:p>
         </w:tc>
         <w:tc>
@@ -7452,7 +7008,6 @@
                 <w:lang w:val="en-US"/>
               </w:rPr>
             </w:pPr>
-            <w:proofErr w:type="spellStart"/>
             <w:r>
               <w:rPr>
                 <w:rFonts w:ascii="Times New Roman" w:hAnsi="Times New Roman"/>
@@ -7462,7 +7017,6 @@
               </w:rPr>
               <w:t>pop_back</w:t>
             </w:r>
-            <w:proofErr w:type="spellEnd"/>
           </w:p>
         </w:tc>
         <w:tc>
@@ -7694,7 +7248,6 @@
                 <w:lang w:val="en-US"/>
               </w:rPr>
             </w:pPr>
-            <w:proofErr w:type="spellStart"/>
             <w:r>
               <w:rPr>
                 <w:rFonts w:ascii="Times New Roman" w:hAnsi="Times New Roman"/>
@@ -7703,7 +7256,6 @@
               </w:rPr>
               <w:t>re</w:t>
             </w:r>
-            <w:proofErr w:type="spellEnd"/>
             <w:r>
               <w:rPr>
                 <w:rFonts w:ascii="Times New Roman" w:hAnsi="Times New Roman"/>
@@ -7969,7 +7521,6 @@
           <w:szCs w:val="28"/>
         </w:rPr>
       </w:pPr>
-      <w:proofErr w:type="gramStart"/>
       <w:r>
         <w:rPr>
           <w:rFonts w:ascii="Times New Roman" w:hAnsi="Times New Roman"/>
@@ -7987,7 +7538,6 @@
         </w:rPr>
         <w:t>::</w:t>
       </w:r>
-      <w:proofErr w:type="gramEnd"/>
       <w:r>
         <w:rPr>
           <w:rFonts w:ascii="Times New Roman" w:hAnsi="Times New Roman"/>
@@ -11346,13 +10896,13 @@
     </w:p>
     <w:p>
       <w:pPr>
+        <w:pStyle w:val="a3"/>
         <w:spacing w:after="160" w:line="259" w:lineRule="auto"/>
-        <w:rPr>
-          <w:rFonts w:ascii="Times New Roman" w:eastAsia="Times New Roman" w:hAnsi="Times New Roman"/>
-          <w:color w:val="000000" w:themeColor="text1"/>
-          <w:sz w:val="28"/>
-          <w:szCs w:val="28"/>
-          <w:lang w:eastAsia="ru-RU"/>
+        <w:ind w:left="360"/>
+        <w:rPr>
+          <w:rFonts w:ascii="Times New Roman" w:hAnsi="Times New Roman"/>
+          <w:color w:val="000000" w:themeColor="text1"/>
+          <w:lang w:val="en-US"/>
         </w:rPr>
       </w:pPr>
       <w:r>
@@ -11361,12 +10911,66 @@
           <w:color w:val="000000" w:themeColor="text1"/>
         </w:rPr>
         <w:br w:type="page"/>
+      </w:r>
+    </w:p>
+    <w:p>
+      <w:pPr>
+        <w:pStyle w:val="a4"/>
+        <w:numPr>
+          <w:ilvl w:val="0"/>
+          <w:numId w:val="4"/>
+        </w:numPr>
+        <w:spacing w:line="360" w:lineRule="auto"/>
+        <w:jc w:val="both"/>
+        <w:rPr>
+          <w:rFonts w:ascii="Times New Roman" w:hAnsi="Times New Roman" w:cs="Times New Roman"/>
+          <w:b/>
+          <w:bCs/>
+          <w:color w:val="000000" w:themeColor="text1"/>
+        </w:rPr>
+      </w:pPr>
+      <w:r>
+        <w:rPr>
+          <w:rFonts w:ascii="Times New Roman" w:hAnsi="Times New Roman" w:cs="Times New Roman"/>
+          <w:b/>
+          <w:bCs/>
+          <w:color w:val="000000" w:themeColor="text1"/>
+        </w:rPr>
+        <w:lastRenderedPageBreak/>
+        <w:t>Проектирование программы</w:t>
+      </w:r>
+    </w:p>
+    <w:p>
+      <w:pPr>
+        <w:pStyle w:val="a4"/>
+        <w:numPr>
+          <w:ilvl w:val="1"/>
+          <w:numId w:val="4"/>
+        </w:numPr>
+        <w:spacing w:line="360" w:lineRule="auto"/>
+        <w:jc w:val="both"/>
+        <w:rPr>
+          <w:rFonts w:ascii="Times New Roman" w:hAnsi="Times New Roman" w:cs="Times New Roman"/>
+          <w:b/>
+          <w:bCs/>
+          <w:color w:val="000000" w:themeColor="text1"/>
+        </w:rPr>
+      </w:pPr>
+      <w:r>
+        <w:rPr>
+          <w:rFonts w:ascii="Times New Roman" w:hAnsi="Times New Roman" w:cs="Times New Roman"/>
+          <w:b/>
+          <w:bCs/>
+          <w:color w:val="000000" w:themeColor="text1"/>
+        </w:rPr>
+        <w:t xml:space="preserve"> Модель интерфейса</w:t>
       </w:r>
     </w:p>
     <w:p>
       <w:pPr>
         <w:pStyle w:val="a4"/>
         <w:spacing w:line="360" w:lineRule="auto"/>
+        <w:ind w:left="792"/>
         <w:jc w:val="both"/>
         <w:rPr>
           <w:rFonts w:ascii="Times New Roman" w:hAnsi="Times New Roman" w:cs="Times New Roman"/>
@@ -11378,19 +10982,29 @@
           <w:rFonts w:ascii="Times New Roman" w:hAnsi="Times New Roman" w:cs="Times New Roman"/>
           <w:color w:val="000000" w:themeColor="text1"/>
         </w:rPr>
-        <w:lastRenderedPageBreak/>
+        <w:t>В данной курсовой работе был разработан пользовательский интерфейс, представленный на рисунке 2.</w:t>
+      </w:r>
+    </w:p>
+    <w:p>
+      <w:pPr>
+        <w:pStyle w:val="a4"/>
+        <w:spacing w:line="360" w:lineRule="auto"/>
+        <w:jc w:val="center"/>
+        <w:rPr>
+          <w:rFonts w:ascii="Times New Roman" w:hAnsi="Times New Roman" w:cs="Times New Roman"/>
+          <w:color w:val="000000" w:themeColor="text1"/>
+        </w:rPr>
+      </w:pPr>
+      <w:r>
+        <w:rPr>
+          <w:rFonts w:ascii="Times New Roman" w:hAnsi="Times New Roman" w:cs="Times New Roman"/>
+          <w:noProof/>
+          <w:color w:val="000000" w:themeColor="text1"/>
+        </w:rPr>
         <w:drawing>
-          <wp:anchor distT="0" distB="0" distL="114300" distR="114300" simplePos="0" relativeHeight="251658240" behindDoc="0" locked="0" layoutInCell="1" allowOverlap="1" wp14:anchorId="2108F9CE" wp14:editId="5FABAF99">
-            <wp:simplePos x="718457" y="718457"/>
-            <wp:positionH relativeFrom="margin">
-              <wp:align>left</wp:align>
-            </wp:positionH>
-            <wp:positionV relativeFrom="paragraph">
-              <wp:align>top</wp:align>
-            </wp:positionV>
+          <wp:inline distT="0" distB="0" distL="0" distR="0" wp14:anchorId="2108F9CE" wp14:editId="24F6E04D">
             <wp:extent cx="6135370" cy="2743200"/>
             <wp:effectExtent l="0" t="0" r="0" b="0"/>
-            <wp:wrapSquare wrapText="bothSides"/>
             <wp:docPr id="4" name="Рисунок 4"/>
             <wp:cNvGraphicFramePr>
               <a:graphicFrameLocks xmlns:a="http://schemas.openxmlformats.org/drawingml/2006/main" noChangeAspect="1"/>
@@ -11426,15 +11040,333 @@
                 </pic:pic>
               </a:graphicData>
             </a:graphic>
-            <wp14:sizeRelH relativeFrom="margin">
-              <wp14:pctWidth>0</wp14:pctWidth>
-            </wp14:sizeRelH>
-            <wp14:sizeRelV relativeFrom="margin">
-              <wp14:pctHeight>0</wp14:pctHeight>
-            </wp14:sizeRelV>
-          </wp:anchor>
+          </wp:inline>
         </w:drawing>
       </w:r>
+      <w:r>
+        <w:rPr>
+          <w:rFonts w:ascii="Times New Roman" w:hAnsi="Times New Roman" w:cs="Times New Roman"/>
+          <w:color w:val="000000" w:themeColor="text1"/>
+        </w:rPr>
+        <w:t>Рисунок 2 – Модель интерфейса</w:t>
+      </w:r>
+    </w:p>
+    <w:p>
+      <w:pPr>
+        <w:pStyle w:val="a4"/>
+        <w:spacing w:line="360" w:lineRule="auto"/>
+        <w:jc w:val="both"/>
+        <w:rPr>
+          <w:rFonts w:ascii="Times New Roman" w:hAnsi="Times New Roman" w:cs="Times New Roman"/>
+          <w:color w:val="000000" w:themeColor="text1"/>
+        </w:rPr>
+      </w:pPr>
+      <w:r>
+        <w:rPr>
+          <w:rFonts w:ascii="Times New Roman" w:hAnsi="Times New Roman" w:cs="Times New Roman"/>
+          <w:color w:val="000000" w:themeColor="text1"/>
+        </w:rPr>
+        <w:tab/>
+        <w:t>Пользовательский интерфейс включает в себя 4 части</w:t>
+      </w:r>
+      <w:r>
+        <w:rPr>
+          <w:rFonts w:ascii="Times New Roman" w:hAnsi="Times New Roman" w:cs="Times New Roman"/>
+          <w:color w:val="000000" w:themeColor="text1"/>
+        </w:rPr>
+        <w:t>:</w:t>
+      </w:r>
+      <w:r>
+        <w:rPr>
+          <w:rFonts w:ascii="Times New Roman" w:hAnsi="Times New Roman" w:cs="Times New Roman"/>
+          <w:color w:val="000000" w:themeColor="text1"/>
+        </w:rPr>
+        <w:t xml:space="preserve"> </w:t>
+      </w:r>
+      <w:r>
+        <w:rPr>
+          <w:rFonts w:ascii="Times New Roman" w:hAnsi="Times New Roman" w:cs="Times New Roman"/>
+          <w:color w:val="000000" w:themeColor="text1"/>
+        </w:rPr>
+        <w:t>поле ввода мощности пользователем для создаваемых множеств</w:t>
+      </w:r>
+      <w:r>
+        <w:rPr>
+          <w:rFonts w:ascii="Times New Roman" w:hAnsi="Times New Roman" w:cs="Times New Roman"/>
+          <w:color w:val="000000" w:themeColor="text1"/>
+        </w:rPr>
+        <w:t xml:space="preserve"> – 1</w:t>
+      </w:r>
+      <w:r>
+        <w:rPr>
+          <w:rFonts w:ascii="Times New Roman" w:hAnsi="Times New Roman" w:cs="Times New Roman"/>
+          <w:color w:val="000000" w:themeColor="text1"/>
+        </w:rPr>
+        <w:t xml:space="preserve">; </w:t>
+      </w:r>
+      <w:r>
+        <w:rPr>
+          <w:rFonts w:ascii="Times New Roman" w:hAnsi="Times New Roman" w:cs="Times New Roman"/>
+          <w:color w:val="000000" w:themeColor="text1"/>
+        </w:rPr>
+        <w:t>таблица, которая включает в себя названия структур данных, использующихся в программе (по горизонтали) – 2, операции, производимые над этими структурами данных (по вертикали) – 3, а также значения времени выполнения этих операций для каждой из структур – 4.</w:t>
+      </w:r>
+    </w:p>
+    <w:p>
+      <w:pPr>
+        <w:pStyle w:val="a4"/>
+        <w:numPr>
+          <w:ilvl w:val="1"/>
+          <w:numId w:val="4"/>
+        </w:numPr>
+        <w:spacing w:line="360" w:lineRule="auto"/>
+        <w:jc w:val="both"/>
+        <w:rPr>
+          <w:rFonts w:ascii="Times New Roman" w:hAnsi="Times New Roman" w:cs="Times New Roman"/>
+          <w:b/>
+          <w:bCs/>
+          <w:color w:val="000000" w:themeColor="text1"/>
+        </w:rPr>
+      </w:pPr>
+      <w:r>
+        <w:rPr>
+          <w:rFonts w:ascii="Times New Roman" w:hAnsi="Times New Roman" w:cs="Times New Roman"/>
+          <w:b/>
+          <w:bCs/>
+          <w:color w:val="000000" w:themeColor="text1"/>
+        </w:rPr>
+        <w:t xml:space="preserve"> Проектирование структур данных</w:t>
+      </w:r>
+    </w:p>
+    <w:p>
+      <w:pPr>
+        <w:pStyle w:val="a4"/>
+        <w:spacing w:line="360" w:lineRule="auto"/>
+        <w:jc w:val="both"/>
+        <w:rPr>
+          <w:rFonts w:ascii="Times New Roman" w:hAnsi="Times New Roman"/>
+          <w:color w:val="000000" w:themeColor="text1"/>
+        </w:rPr>
+      </w:pPr>
+      <w:r>
+        <w:rPr>
+          <w:rFonts w:ascii="Times New Roman" w:hAnsi="Times New Roman" w:cs="Times New Roman"/>
+          <w:color w:val="000000" w:themeColor="text1"/>
+        </w:rPr>
+        <w:tab/>
+        <w:t>В КР используются следующие СД</w:t>
+      </w:r>
+      <w:r>
+        <w:rPr>
+          <w:rFonts w:ascii="Times New Roman" w:hAnsi="Times New Roman" w:cs="Times New Roman"/>
+          <w:color w:val="000000" w:themeColor="text1"/>
+        </w:rPr>
+        <w:t xml:space="preserve">: </w:t>
+      </w:r>
+      <w:r>
+        <w:rPr>
+          <w:rFonts w:ascii="Times New Roman" w:hAnsi="Times New Roman" w:cs="Times New Roman"/>
+          <w:color w:val="000000" w:themeColor="text1"/>
+        </w:rPr>
+        <w:t>односвязный список, класс</w:t>
+      </w:r>
+      <w:r>
+        <w:rPr>
+          <w:rFonts w:ascii="Times New Roman" w:hAnsi="Times New Roman" w:cs="Times New Roman"/>
+          <w:color w:val="000000" w:themeColor="text1"/>
+        </w:rPr>
+        <w:t xml:space="preserve"> </w:t>
+      </w:r>
+      <w:r>
+        <w:rPr>
+          <w:rFonts w:ascii="Times New Roman" w:hAnsi="Times New Roman"/>
+          <w:color w:val="000000" w:themeColor="text1"/>
+        </w:rPr>
+        <w:t>«Список»,</w:t>
+      </w:r>
+      <w:r>
+        <w:rPr>
+          <w:rFonts w:ascii="Times New Roman" w:hAnsi="Times New Roman"/>
+          <w:color w:val="000000" w:themeColor="text1"/>
+        </w:rPr>
+        <w:t xml:space="preserve"> контейнерный класс </w:t>
+      </w:r>
+      <w:r>
+        <w:rPr>
+          <w:rFonts w:ascii="Times New Roman" w:hAnsi="Times New Roman"/>
+          <w:color w:val="000000" w:themeColor="text1"/>
+          <w:lang w:val="en-US"/>
+        </w:rPr>
+        <w:t>List</w:t>
+      </w:r>
+      <w:r>
+        <w:rPr>
+          <w:rFonts w:ascii="Times New Roman" w:hAnsi="Times New Roman"/>
+          <w:color w:val="000000" w:themeColor="text1"/>
+        </w:rPr>
+        <w:t xml:space="preserve">, </w:t>
+      </w:r>
+      <w:r>
+        <w:rPr>
+          <w:rFonts w:ascii="Times New Roman" w:hAnsi="Times New Roman"/>
+          <w:color w:val="000000" w:themeColor="text1"/>
+        </w:rPr>
+        <w:t xml:space="preserve">контейнерный класс </w:t>
+      </w:r>
+      <w:r>
+        <w:rPr>
+          <w:rFonts w:ascii="Times New Roman" w:hAnsi="Times New Roman"/>
+          <w:color w:val="000000" w:themeColor="text1"/>
+          <w:lang w:val="en-US"/>
+        </w:rPr>
+        <w:t>Set</w:t>
+      </w:r>
+      <w:r>
+        <w:rPr>
+          <w:rFonts w:ascii="Times New Roman" w:hAnsi="Times New Roman"/>
+          <w:color w:val="000000" w:themeColor="text1"/>
+        </w:rPr>
+        <w:t xml:space="preserve">, </w:t>
+      </w:r>
+      <w:r>
+        <w:rPr>
+          <w:rFonts w:ascii="Times New Roman" w:hAnsi="Times New Roman"/>
+          <w:color w:val="000000" w:themeColor="text1"/>
+        </w:rPr>
+        <w:t xml:space="preserve">контейнерный класс </w:t>
+      </w:r>
+      <w:r>
+        <w:rPr>
+          <w:rFonts w:ascii="Times New Roman" w:hAnsi="Times New Roman"/>
+          <w:color w:val="000000" w:themeColor="text1"/>
+          <w:lang w:val="en-US"/>
+        </w:rPr>
+        <w:t>Vector</w:t>
+      </w:r>
+      <w:r>
+        <w:rPr>
+          <w:rFonts w:ascii="Times New Roman" w:hAnsi="Times New Roman"/>
+          <w:color w:val="000000" w:themeColor="text1"/>
+        </w:rPr>
+        <w:t xml:space="preserve"> </w:t>
+      </w:r>
+      <w:r>
+        <w:rPr>
+          <w:rFonts w:ascii="Times New Roman" w:hAnsi="Times New Roman"/>
+          <w:color w:val="000000" w:themeColor="text1"/>
+        </w:rPr>
+        <w:t xml:space="preserve">и контейнерный класс </w:t>
+      </w:r>
+      <w:r>
+        <w:rPr>
+          <w:rFonts w:ascii="Times New Roman" w:hAnsi="Times New Roman"/>
+          <w:color w:val="000000" w:themeColor="text1"/>
+          <w:lang w:val="en-US"/>
+        </w:rPr>
+        <w:t>queue</w:t>
+      </w:r>
+      <w:r>
+        <w:rPr>
+          <w:rFonts w:ascii="Times New Roman" w:hAnsi="Times New Roman"/>
+          <w:color w:val="000000" w:themeColor="text1"/>
+        </w:rPr>
+        <w:t>.</w:t>
+      </w:r>
+    </w:p>
+    <w:p>
+      <w:pPr>
+        <w:pStyle w:val="a4"/>
+        <w:spacing w:line="360" w:lineRule="auto"/>
+        <w:jc w:val="both"/>
+        <w:rPr>
+          <w:rFonts w:ascii="Times New Roman" w:hAnsi="Times New Roman"/>
+          <w:color w:val="000000" w:themeColor="text1"/>
+        </w:rPr>
+      </w:pPr>
+      <w:r>
+        <w:rPr>
+          <w:rFonts w:ascii="Times New Roman" w:hAnsi="Times New Roman"/>
+          <w:color w:val="000000" w:themeColor="text1"/>
+        </w:rPr>
+        <w:tab/>
+        <w:t xml:space="preserve">Ниже приведено описание структуры данных – </w:t>
+      </w:r>
+      <w:r>
+        <w:rPr>
+          <w:rFonts w:ascii="Times New Roman" w:hAnsi="Times New Roman"/>
+          <w:color w:val="000000" w:themeColor="text1"/>
+        </w:rPr>
+        <w:t>О</w:t>
+      </w:r>
+      <w:r>
+        <w:rPr>
+          <w:rFonts w:ascii="Times New Roman" w:hAnsi="Times New Roman"/>
+          <w:color w:val="000000" w:themeColor="text1"/>
+        </w:rPr>
+        <w:t>дносвязный список и функции</w:t>
+      </w:r>
+      <w:r>
+        <w:rPr>
+          <w:rFonts w:ascii="Times New Roman" w:hAnsi="Times New Roman"/>
+          <w:color w:val="000000" w:themeColor="text1"/>
+        </w:rPr>
+        <w:t xml:space="preserve"> </w:t>
+      </w:r>
+      <w:r>
+        <w:rPr>
+          <w:rFonts w:ascii="Times New Roman" w:hAnsi="Times New Roman"/>
+          <w:color w:val="000000" w:themeColor="text1"/>
+        </w:rPr>
+        <w:t>«Создание множества».</w:t>
+      </w:r>
+    </w:p>
+    <w:p>
+      <w:pPr>
+        <w:pStyle w:val="a4"/>
+        <w:spacing w:line="360" w:lineRule="auto"/>
+        <w:jc w:val="both"/>
+        <w:rPr>
+          <w:rFonts w:ascii="Times New Roman" w:hAnsi="Times New Roman"/>
+          <w:color w:val="000000" w:themeColor="text1"/>
+        </w:rPr>
+      </w:pPr>
+      <w:r>
+        <w:rPr>
+          <w:rFonts w:ascii="Times New Roman" w:hAnsi="Times New Roman"/>
+          <w:color w:val="000000" w:themeColor="text1"/>
+        </w:rPr>
+        <w:tab/>
+        <w:t>Листинг 1. Код описания СД – «Односвязный список»</w:t>
+      </w:r>
+    </w:p>
+    <w:p>
+      <w:pPr>
+        <w:pStyle w:val="a4"/>
+        <w:spacing w:line="360" w:lineRule="auto"/>
+        <w:jc w:val="both"/>
+        <w:rPr>
+          <w:rFonts w:ascii="Times New Roman" w:hAnsi="Times New Roman" w:cs="Times New Roman"/>
+          <w:color w:val="000000" w:themeColor="text1"/>
+        </w:rPr>
+      </w:pPr>
+      <w:r>
+        <w:rPr>
+          <w:rFonts w:ascii="Times New Roman" w:hAnsi="Times New Roman"/>
+          <w:color w:val="000000" w:themeColor="text1"/>
+        </w:rPr>
+        <w:tab/>
+      </w:r>
+    </w:p>
+    <w:p>
+      <w:pPr>
+        <w:pStyle w:val="a4"/>
+        <w:spacing w:line="360" w:lineRule="auto"/>
+        <w:jc w:val="both"/>
+        <w:rPr>
+          <w:rFonts w:ascii="Times New Roman" w:hAnsi="Times New Roman" w:cs="Times New Roman"/>
+          <w:color w:val="000000" w:themeColor="text1"/>
+        </w:rPr>
+      </w:pPr>
       <w:r>
         <w:rPr>
           <w:rFonts w:ascii="Times New Roman" w:hAnsi="Times New Roman" w:cs="Times New Roman"/>

</xml_diff>